<commit_message>
Adjsuted enums, adjusted docs
</commit_message>
<xml_diff>
--- a/Documentation/Doc/Bridgemate Data Connector developers guide.docx
+++ b/Documentation/Doc/Bridgemate Data Connector developers guide.docx
@@ -18258,10 +18258,12 @@
           </wp:inline>
         </w:drawing>
       </w:r>
+    </w:p>
+    <w:p>
       <w:r>
         <w:drawing>
           <wp:inline distT="0" distB="0" distL="0" distR="0">
-            <wp:extent cx="5962650" cy="4552950"/>
+            <wp:extent cx="5962650" cy="4410075"/>
             <wp:effectExtent l="0" t="0" r="0" b="0"/>
             <wp:docPr id="25" name="Pic 25"/>
             <wp:cNvGraphicFramePr>
@@ -18283,7 +18285,7 @@
                   <pic:spPr>
                     <a:xfrm>
                       <a:off x="0" y="0"/>
-                      <a:ext cx="5962650" cy="4552950"/>
+                      <a:ext cx="5962650" cy="4410075"/>
                     </a:xfrm>
                     <a:prstGeom prst="rect">
                       <a:avLst/>

</xml_diff>

<commit_message>
BCS-416: docs commas and dots
</commit_message>
<xml_diff>
--- a/Documentation/Doc/Bridgemate Data Connector developers guide.docx
+++ b/Documentation/Doc/Bridgemate Data Connector developers guide.docx
@@ -5245,7 +5245,7 @@
           <w:noProof/>
         </w:rPr>
         <w:drawing>
-          <wp:inline distT="0" distB="0" distL="0" distR="0" wp14:anchorId="4601F43D" wp14:editId="5403B27C">
+          <wp:inline distT="0" distB="0" distL="0" distR="0" wp14:anchorId="0D4B7877" wp14:editId="23592953">
             <wp:extent cx="5972175" cy="3943350"/>
             <wp:effectExtent l="0" t="0" r="0" b="0"/>
             <wp:docPr id="1" name="Pic 1"/>
@@ -15344,7 +15344,7 @@
           <w:noProof/>
         </w:rPr>
         <w:drawing>
-          <wp:inline distT="0" distB="0" distL="0" distR="0" wp14:anchorId="2CE30F39" wp14:editId="1DCBBED2">
+          <wp:inline distT="0" distB="0" distL="0" distR="0" wp14:anchorId="2E93228E" wp14:editId="5DA16D69">
             <wp:extent cx="2219325" cy="2238375"/>
             <wp:effectExtent l="0" t="0" r="0" b="0"/>
             <wp:docPr id="2" name="Pic 2"/>
@@ -18311,7 +18311,7 @@
           <w:noProof/>
         </w:rPr>
         <w:drawing>
-          <wp:inline distT="0" distB="0" distL="0" distR="0" wp14:anchorId="2C645236" wp14:editId="1FB2A5E1">
+          <wp:inline distT="0" distB="0" distL="0" distR="0" wp14:anchorId="14EF4E75" wp14:editId="3BA194E7">
             <wp:extent cx="5972175" cy="1276350"/>
             <wp:effectExtent l="0" t="0" r="0" b="0"/>
             <wp:docPr id="3" name="Pic 3"/>
@@ -18369,7 +18369,7 @@
           <w:noProof/>
         </w:rPr>
         <w:drawing>
-          <wp:inline distT="0" distB="0" distL="0" distR="0" wp14:anchorId="23926E6C" wp14:editId="43A2FC3A">
+          <wp:inline distT="0" distB="0" distL="0" distR="0" wp14:anchorId="40DA36D0" wp14:editId="0E759BB0">
             <wp:extent cx="1876425" cy="666750"/>
             <wp:effectExtent l="0" t="0" r="0" b="0"/>
             <wp:docPr id="4" name="Pic 4"/>
@@ -18427,7 +18427,7 @@
           <w:noProof/>
         </w:rPr>
         <w:drawing>
-          <wp:inline distT="0" distB="0" distL="0" distR="0" wp14:anchorId="5EB3127D" wp14:editId="16D921F3">
+          <wp:inline distT="0" distB="0" distL="0" distR="0" wp14:anchorId="50E26569" wp14:editId="18594902">
             <wp:extent cx="2143125" cy="714375"/>
             <wp:effectExtent l="0" t="0" r="0" b="0"/>
             <wp:docPr id="5" name="Pic 5"/>
@@ -18467,7 +18467,7 @@
           <w:noProof/>
         </w:rPr>
         <w:drawing>
-          <wp:inline distT="0" distB="0" distL="0" distR="0" wp14:anchorId="22F82745" wp14:editId="25073A31">
+          <wp:inline distT="0" distB="0" distL="0" distR="0" wp14:anchorId="34529FBA" wp14:editId="60C67FC8">
             <wp:extent cx="1733550" cy="771525"/>
             <wp:effectExtent l="0" t="0" r="0" b="0"/>
             <wp:docPr id="6" name="Pic 6"/>
@@ -18534,7 +18534,7 @@
           <w:noProof/>
         </w:rPr>
         <w:drawing>
-          <wp:inline distT="0" distB="0" distL="0" distR="0" wp14:anchorId="21501F27" wp14:editId="19C7DB3C">
+          <wp:inline distT="0" distB="0" distL="0" distR="0" wp14:anchorId="3A20F3FF" wp14:editId="1D3D5D66">
             <wp:extent cx="4829175" cy="714375"/>
             <wp:effectExtent l="0" t="0" r="0" b="0"/>
             <wp:docPr id="7" name="Pic 7"/>
@@ -18592,7 +18592,7 @@
           <w:noProof/>
         </w:rPr>
         <w:drawing>
-          <wp:inline distT="0" distB="0" distL="0" distR="0" wp14:anchorId="23324BE3" wp14:editId="5B961B0E">
+          <wp:inline distT="0" distB="0" distL="0" distR="0" wp14:anchorId="5634CAC6" wp14:editId="4253FB07">
             <wp:extent cx="5819775" cy="676275"/>
             <wp:effectExtent l="0" t="0" r="0" b="0"/>
             <wp:docPr id="8" name="Pic 8"/>
@@ -18658,7 +18658,7 @@
           <w:noProof/>
         </w:rPr>
         <w:drawing>
-          <wp:inline distT="0" distB="0" distL="0" distR="0" wp14:anchorId="2898CEE4" wp14:editId="0945BC66">
+          <wp:inline distT="0" distB="0" distL="0" distR="0" wp14:anchorId="2AD20101" wp14:editId="557D4573">
             <wp:extent cx="2114550" cy="571500"/>
             <wp:effectExtent l="0" t="0" r="0" b="0"/>
             <wp:docPr id="9" name="Pic 9"/>
@@ -18716,7 +18716,7 @@
           <w:noProof/>
         </w:rPr>
         <w:drawing>
-          <wp:inline distT="0" distB="0" distL="0" distR="0" wp14:anchorId="5359580A" wp14:editId="2593604F">
+          <wp:inline distT="0" distB="0" distL="0" distR="0" wp14:anchorId="41DE2E8F" wp14:editId="03ACFF5E">
             <wp:extent cx="5972175" cy="3105150"/>
             <wp:effectExtent l="0" t="0" r="0" b="0"/>
             <wp:docPr id="10" name="Pic 10"/>
@@ -18775,7 +18775,7 @@
           <w:noProof/>
         </w:rPr>
         <w:drawing>
-          <wp:inline distT="0" distB="0" distL="0" distR="0" wp14:anchorId="21E28706" wp14:editId="0A62C03C">
+          <wp:inline distT="0" distB="0" distL="0" distR="0" wp14:anchorId="1ECD5D57" wp14:editId="4782A22E">
             <wp:extent cx="5972175" cy="647700"/>
             <wp:effectExtent l="0" t="0" r="0" b="0"/>
             <wp:docPr id="11" name="Pic 11"/>
@@ -18863,7 +18863,7 @@
           <w:noProof/>
         </w:rPr>
         <w:drawing>
-          <wp:inline distT="0" distB="0" distL="0" distR="0" wp14:anchorId="0975631D" wp14:editId="7768148B">
+          <wp:inline distT="0" distB="0" distL="0" distR="0" wp14:anchorId="799494CD" wp14:editId="541D715C">
             <wp:extent cx="2571750" cy="4752975"/>
             <wp:effectExtent l="0" t="0" r="0" b="0"/>
             <wp:docPr id="12" name="Pic 12"/>
@@ -19719,7 +19719,7 @@
           <w:noProof/>
         </w:rPr>
         <w:drawing>
-          <wp:inline distT="0" distB="0" distL="0" distR="0" wp14:anchorId="6EE8FD7F" wp14:editId="7B51EBA4">
+          <wp:inline distT="0" distB="0" distL="0" distR="0" wp14:anchorId="0892BE0D" wp14:editId="0091B438">
             <wp:extent cx="2362200" cy="2114550"/>
             <wp:effectExtent l="0" t="0" r="0" b="0"/>
             <wp:docPr id="13" name="Pic 13"/>
@@ -20224,7 +20224,7 @@
           <w:noProof/>
         </w:rPr>
         <w:drawing>
-          <wp:inline distT="0" distB="0" distL="0" distR="0" wp14:anchorId="10C9F22F" wp14:editId="2E5CB570">
+          <wp:inline distT="0" distB="0" distL="0" distR="0" wp14:anchorId="70BB845C" wp14:editId="64D1AA38">
             <wp:extent cx="1981200" cy="3400425"/>
             <wp:effectExtent l="0" t="0" r="0" b="0"/>
             <wp:docPr id="14" name="Pic 14"/>
@@ -20648,7 +20648,7 @@
           <w:noProof/>
         </w:rPr>
         <w:drawing>
-          <wp:inline distT="0" distB="0" distL="0" distR="0" wp14:anchorId="35A964A7" wp14:editId="3E8721C6">
+          <wp:inline distT="0" distB="0" distL="0" distR="0" wp14:anchorId="5A7C01D4" wp14:editId="625F19E6">
             <wp:extent cx="2466975" cy="4000500"/>
             <wp:effectExtent l="0" t="0" r="0" b="0"/>
             <wp:docPr id="15" name="Pic 15"/>
@@ -21042,7 +21042,7 @@
           <w:noProof/>
         </w:rPr>
         <w:drawing>
-          <wp:inline distT="0" distB="0" distL="0" distR="0" wp14:anchorId="6127913A" wp14:editId="45FB5847">
+          <wp:inline distT="0" distB="0" distL="0" distR="0" wp14:anchorId="75717E5E" wp14:editId="1E09D8FB">
             <wp:extent cx="2257425" cy="4362450"/>
             <wp:effectExtent l="0" t="0" r="0" b="0"/>
             <wp:docPr id="16" name="Pic 16"/>
@@ -21532,7 +21532,7 @@
           <w:noProof/>
         </w:rPr>
         <w:drawing>
-          <wp:inline distT="0" distB="0" distL="0" distR="0" wp14:anchorId="56767F72" wp14:editId="1B042896">
+          <wp:inline distT="0" distB="0" distL="0" distR="0" wp14:anchorId="7AD5E055" wp14:editId="7A0C2432">
             <wp:extent cx="2305050" cy="4533900"/>
             <wp:effectExtent l="0" t="0" r="0" b="0"/>
             <wp:docPr id="17" name="Pic 17"/>
@@ -22140,7 +22140,7 @@
           <w:noProof/>
         </w:rPr>
         <w:drawing>
-          <wp:inline distT="0" distB="0" distL="0" distR="0" wp14:anchorId="0995B2C0" wp14:editId="4EF72253">
+          <wp:inline distT="0" distB="0" distL="0" distR="0" wp14:anchorId="3ED5942A" wp14:editId="22A1EECB">
             <wp:extent cx="5972175" cy="3105150"/>
             <wp:effectExtent l="0" t="0" r="0" b="0"/>
             <wp:docPr id="18" name="Pic 18"/>
@@ -22177,11 +22177,6 @@
       </w:r>
     </w:p>
     <w:p>
-      <w:pPr>
-        <w:rPr>
-          <w:rStyle w:val="Hyperlink"/>
-        </w:rPr>
-      </w:pPr>
       <w:r>
         <w:t xml:space="preserve">The </w:t>
       </w:r>
@@ -22199,21 +22194,39 @@
           <w:rPr>
             <w:rStyle w:val="Hyperlink"/>
           </w:rPr>
-          <w:t>AddSession</w:t>
+          <w:t>AddSessionCommand</w:t>
         </w:r>
         <w:proofErr w:type="spellEnd"/>
+      </w:hyperlink>
+      <w:r>
+        <w:t xml:space="preserve"> to </w:t>
+      </w:r>
+      <w:hyperlink w:anchor="_topic_Addasession">
         <w:r>
           <w:rPr>
             <w:rStyle w:val="Hyperlink"/>
           </w:rPr>
-          <w:t xml:space="preserve"> command. </w:t>
+          <w:t>add a session to an existing event</w:t>
         </w:r>
       </w:hyperlink>
+      <w:r>
+        <w:t>.</w:t>
+      </w:r>
     </w:p>
     <w:p>
       <w:pPr>
         <w:pStyle w:val="Heading5"/>
       </w:pPr>
+      <w:proofErr w:type="spellStart"/>
+      <w:r>
+        <w:t>EventGuid</w:t>
+      </w:r>
+      <w:proofErr w:type="spellEnd"/>
+      <w:r>
+        <w:t xml:space="preserve"> property</w:t>
+      </w:r>
+    </w:p>
+    <w:p>
       <w:r>
         <w:t xml:space="preserve">The </w:t>
       </w:r>
@@ -22223,152 +22236,133 @@
       </w:r>
       <w:proofErr w:type="spellEnd"/>
       <w:r>
+        <w:t xml:space="preserve"> property specifies to which previously sent event the session should be added. Mind that for events with one session the </w:t>
+      </w:r>
+      <w:proofErr w:type="spellStart"/>
+      <w:r>
+        <w:t>eventguid</w:t>
+      </w:r>
+      <w:proofErr w:type="spellEnd"/>
+      <w:r>
+        <w:t xml:space="preserve"> usually is the same as that of its session.</w:t>
+      </w:r>
+    </w:p>
+    <w:p>
+      <w:pPr>
+        <w:pStyle w:val="Heading5"/>
+      </w:pPr>
+      <w:r>
+        <w:t>Session property</w:t>
+      </w:r>
+    </w:p>
+    <w:p>
+      <w:r>
+        <w:t xml:space="preserve">Required. This specifies the session that should be added. Mind that it </w:t>
+      </w:r>
+      <w:proofErr w:type="spellStart"/>
+      <w:r>
+        <w:t>stronly</w:t>
+      </w:r>
+      <w:proofErr w:type="spellEnd"/>
+      <w:r>
+        <w:t xml:space="preserve"> advised to set its sections' letters to unique values as no duplicate section letters are allowed within an event. The same applies for the </w:t>
+      </w:r>
+      <w:proofErr w:type="spellStart"/>
+      <w:r>
+        <w:t>scoringgroupnumber</w:t>
+      </w:r>
+      <w:proofErr w:type="spellEnd"/>
+      <w:r>
+        <w:t xml:space="preserve"> of the sections. It is not possible to join the sections of an added session to the existing </w:t>
+      </w:r>
+      <w:proofErr w:type="spellStart"/>
+      <w:r>
+        <w:t>scoringgroups</w:t>
+      </w:r>
+      <w:proofErr w:type="spellEnd"/>
+      <w:r>
+        <w:t xml:space="preserve"> of the event that it is added to.</w:t>
+      </w:r>
+    </w:p>
+    <w:p>
+      <w:pPr>
+        <w:pStyle w:val="Heading5"/>
+      </w:pPr>
+      <w:proofErr w:type="spellStart"/>
+      <w:r>
+        <w:t>PlayerData</w:t>
+      </w:r>
+      <w:proofErr w:type="spellEnd"/>
+      <w:r>
+        <w:t xml:space="preserve"> and Participations properties</w:t>
+      </w:r>
+    </w:p>
+    <w:p>
+      <w:r>
+        <w:t xml:space="preserve">Optional. Specifies the players that will sit at the </w:t>
+      </w:r>
+      <w:proofErr w:type="gramStart"/>
+      <w:r>
+        <w:t>first round</w:t>
+      </w:r>
+      <w:proofErr w:type="gramEnd"/>
+      <w:r>
+        <w:t xml:space="preserve"> tables. For each player specified in a </w:t>
+      </w:r>
+      <w:proofErr w:type="spellStart"/>
+      <w:r>
+        <w:t>ParticipationDTO</w:t>
+      </w:r>
+      <w:proofErr w:type="spellEnd"/>
+      <w:r>
+        <w:t xml:space="preserve"> a corresponding </w:t>
+      </w:r>
+      <w:proofErr w:type="spellStart"/>
+      <w:r>
+        <w:t>PlayerDataDTO</w:t>
+      </w:r>
+      <w:proofErr w:type="spellEnd"/>
+      <w:r>
+        <w:t xml:space="preserve"> must be present.</w:t>
+      </w:r>
+    </w:p>
+    <w:p>
+      <w:pPr>
+        <w:pStyle w:val="Heading5"/>
+      </w:pPr>
+      <w:proofErr w:type="spellStart"/>
+      <w:r>
+        <w:t>Handrecords</w:t>
+      </w:r>
+      <w:proofErr w:type="spellEnd"/>
+      <w:r>
         <w:t xml:space="preserve"> property</w:t>
       </w:r>
     </w:p>
     <w:p>
       <w:r>
-        <w:t xml:space="preserve">The </w:t>
-      </w:r>
-      <w:proofErr w:type="spellStart"/>
-      <w:r>
-        <w:t>EventGuid</w:t>
-      </w:r>
-      <w:proofErr w:type="spellEnd"/>
-      <w:r>
-        <w:t xml:space="preserve"> property specifies to which previously sent event the session should be added. Mind that for events with one session the </w:t>
-      </w:r>
-      <w:proofErr w:type="spellStart"/>
-      <w:r>
-        <w:t>eventguid</w:t>
-      </w:r>
-      <w:proofErr w:type="spellEnd"/>
-      <w:r>
-        <w:t xml:space="preserve"> usually is the same as that of its session.</w:t>
-      </w:r>
+        <w:t xml:space="preserve">Optional. Specifies the </w:t>
+      </w:r>
+      <w:proofErr w:type="spellStart"/>
+      <w:r>
+        <w:t>handrecords</w:t>
+      </w:r>
+      <w:proofErr w:type="spellEnd"/>
+      <w:r>
+        <w:t xml:space="preserve"> for a given </w:t>
+      </w:r>
+      <w:proofErr w:type="spellStart"/>
+      <w:r>
+        <w:t>scoringgroup</w:t>
+      </w:r>
+      <w:proofErr w:type="spellEnd"/>
     </w:p>
     <w:p>
       <w:pPr>
         <w:pStyle w:val="Heading5"/>
       </w:pPr>
       <w:r>
-        <w:t>The Session property</w:t>
-      </w:r>
-    </w:p>
-    <w:p>
-      <w:r>
-        <w:t xml:space="preserve">Required. This specifies the session that should be added. Mind that it </w:t>
-      </w:r>
-      <w:proofErr w:type="spellStart"/>
-      <w:r>
-        <w:t>stronly</w:t>
-      </w:r>
-      <w:proofErr w:type="spellEnd"/>
-      <w:r>
-        <w:t xml:space="preserve"> advised to set its sections' letters to unique values as no duplicate section letters are allowed within an event. The same applies for the </w:t>
-      </w:r>
-      <w:proofErr w:type="spellStart"/>
-      <w:r>
-        <w:t>scoringgroupnumber</w:t>
-      </w:r>
-      <w:proofErr w:type="spellEnd"/>
-      <w:r>
-        <w:t xml:space="preserve"> of the sections. It is not possible to join the sections of an added session to the existing </w:t>
-      </w:r>
-      <w:proofErr w:type="spellStart"/>
-      <w:r>
-        <w:t>scoringgroups</w:t>
-      </w:r>
-      <w:proofErr w:type="spellEnd"/>
-      <w:r>
-        <w:t xml:space="preserve"> of the event that it is added to.</w:t>
-      </w:r>
-    </w:p>
-    <w:p>
-      <w:pPr>
-        <w:pStyle w:val="Heading5"/>
-      </w:pPr>
-      <w:r>
-        <w:t xml:space="preserve">The </w:t>
-      </w:r>
-      <w:proofErr w:type="spellStart"/>
-      <w:r>
-        <w:t>PlayerData</w:t>
-      </w:r>
-      <w:proofErr w:type="spellEnd"/>
-      <w:r>
-        <w:t xml:space="preserve"> and Participations properties</w:t>
-      </w:r>
-    </w:p>
-    <w:p>
-      <w:r>
-        <w:t xml:space="preserve">Optional. Specifies the players that will sit at the </w:t>
-      </w:r>
-      <w:proofErr w:type="gramStart"/>
-      <w:r>
-        <w:t>first round</w:t>
-      </w:r>
-      <w:proofErr w:type="gramEnd"/>
-      <w:r>
-        <w:t xml:space="preserve"> tables. For each player specified in a </w:t>
-      </w:r>
-      <w:proofErr w:type="spellStart"/>
-      <w:r>
-        <w:t>ParticipationDTO</w:t>
-      </w:r>
-      <w:proofErr w:type="spellEnd"/>
-      <w:r>
-        <w:t xml:space="preserve"> a corresponding </w:t>
-      </w:r>
-      <w:proofErr w:type="spellStart"/>
-      <w:r>
-        <w:t>PlayerDataDTO</w:t>
-      </w:r>
-      <w:proofErr w:type="spellEnd"/>
-      <w:r>
-        <w:t xml:space="preserve"> must be present.</w:t>
-      </w:r>
-    </w:p>
-    <w:p>
-      <w:pPr>
-        <w:pStyle w:val="Heading5"/>
-      </w:pPr>
-      <w:r>
-        <w:t xml:space="preserve">The </w:t>
-      </w:r>
-      <w:proofErr w:type="spellStart"/>
-      <w:r>
-        <w:t>Handrecords</w:t>
-      </w:r>
-      <w:proofErr w:type="spellEnd"/>
-      <w:r>
-        <w:t xml:space="preserve"> property</w:t>
-      </w:r>
-    </w:p>
-    <w:p>
-      <w:r>
-        <w:t xml:space="preserve">Optional. Specifies the </w:t>
-      </w:r>
-      <w:proofErr w:type="spellStart"/>
-      <w:r>
-        <w:t>handrecords</w:t>
-      </w:r>
-      <w:proofErr w:type="spellEnd"/>
-      <w:r>
-        <w:t xml:space="preserve"> for a given </w:t>
-      </w:r>
-      <w:proofErr w:type="spellStart"/>
-      <w:r>
-        <w:t>scoringgroup</w:t>
-      </w:r>
-      <w:proofErr w:type="spellEnd"/>
-    </w:p>
-    <w:p>
-      <w:pPr>
-        <w:pStyle w:val="Heading5"/>
-      </w:pPr>
-      <w:r>
-        <w:t>The Bridgemate3Settings and Bridgemate2Settings properties</w:t>
+        <w:t>Bridgemate3Settings and Bridgemate2Settings properties</w:t>
       </w:r>
     </w:p>
     <w:p>
@@ -22423,7 +22417,7 @@
           <w:noProof/>
         </w:rPr>
         <w:drawing>
-          <wp:inline distT="0" distB="0" distL="0" distR="0" wp14:anchorId="79ECBB4A" wp14:editId="09DA10BB">
+          <wp:inline distT="0" distB="0" distL="0" distR="0" wp14:anchorId="3952ABED" wp14:editId="339A7632">
             <wp:extent cx="2257425" cy="2266950"/>
             <wp:effectExtent l="0" t="0" r="0" b="0"/>
             <wp:docPr id="19" name="Pic 19"/>
@@ -22661,7 +22655,7 @@
           <w:noProof/>
         </w:rPr>
         <w:drawing>
-          <wp:inline distT="0" distB="0" distL="0" distR="0" wp14:anchorId="0DC07961" wp14:editId="2BFD2E7E">
+          <wp:inline distT="0" distB="0" distL="0" distR="0" wp14:anchorId="47B52080" wp14:editId="0AAC9B28">
             <wp:extent cx="2619375" cy="3914775"/>
             <wp:effectExtent l="0" t="0" r="0" b="0"/>
             <wp:docPr id="20" name="Pic 20"/>
@@ -23181,7 +23175,7 @@
           <w:noProof/>
         </w:rPr>
         <w:drawing>
-          <wp:inline distT="0" distB="0" distL="0" distR="0" wp14:anchorId="2AED70B7" wp14:editId="7209E742">
+          <wp:inline distT="0" distB="0" distL="0" distR="0" wp14:anchorId="1AC8FA0B" wp14:editId="2B2D276D">
             <wp:extent cx="2305050" cy="5210175"/>
             <wp:effectExtent l="0" t="0" r="0" b="0"/>
             <wp:docPr id="21" name="Pic 21"/>
@@ -24395,7 +24389,7 @@
           <w:noProof/>
         </w:rPr>
         <w:drawing>
-          <wp:inline distT="0" distB="0" distL="0" distR="0" wp14:anchorId="00F9B376" wp14:editId="06665950">
+          <wp:inline distT="0" distB="0" distL="0" distR="0" wp14:anchorId="7E4E599C" wp14:editId="1ED0ADC9">
             <wp:extent cx="1628775" cy="2295525"/>
             <wp:effectExtent l="0" t="0" r="0" b="0"/>
             <wp:docPr id="22" name="Pic 22"/>
@@ -24734,7 +24728,7 @@
           <w:noProof/>
         </w:rPr>
         <w:drawing>
-          <wp:inline distT="0" distB="0" distL="0" distR="0" wp14:anchorId="1F7D0252" wp14:editId="19CEC1DD">
+          <wp:inline distT="0" distB="0" distL="0" distR="0" wp14:anchorId="46A7B217" wp14:editId="2A67ED6E">
             <wp:extent cx="1800225" cy="3228975"/>
             <wp:effectExtent l="0" t="0" r="0" b="0"/>
             <wp:docPr id="23" name="Pic 23"/>
@@ -25394,7 +25388,7 @@
           <w:noProof/>
         </w:rPr>
         <w:drawing>
-          <wp:inline distT="0" distB="0" distL="0" distR="0" wp14:anchorId="2BF00D12" wp14:editId="33323C33">
+          <wp:inline distT="0" distB="0" distL="0" distR="0" wp14:anchorId="700C5CF7" wp14:editId="25575EED">
             <wp:extent cx="4048125" cy="8629650"/>
             <wp:effectExtent l="0" t="0" r="0" b="0"/>
             <wp:docPr id="24" name="Pic 24"/>
@@ -25442,7 +25436,7 @@
         </w:rPr>
         <w:lastRenderedPageBreak/>
         <w:drawing>
-          <wp:inline distT="0" distB="0" distL="0" distR="0" wp14:anchorId="293C4BC1" wp14:editId="0932F76E">
+          <wp:inline distT="0" distB="0" distL="0" distR="0" wp14:anchorId="23E172DB" wp14:editId="1AFFFD59">
             <wp:extent cx="5972175" cy="5562600"/>
             <wp:effectExtent l="0" t="0" r="0" b="0"/>
             <wp:docPr id="25" name="Pic 25"/>
@@ -26748,7 +26742,7 @@
           <w:noProof/>
         </w:rPr>
         <w:drawing>
-          <wp:inline distT="0" distB="0" distL="0" distR="0" wp14:anchorId="034AFDA9" wp14:editId="6EF1EB2F">
+          <wp:inline distT="0" distB="0" distL="0" distR="0" wp14:anchorId="69A7053D" wp14:editId="4780E10F">
             <wp:extent cx="5972175" cy="3467100"/>
             <wp:effectExtent l="0" t="0" r="0" b="0"/>
             <wp:docPr id="26" name="Pic 26"/>
@@ -27593,7 +27587,7 @@
           <w:noProof/>
         </w:rPr>
         <w:drawing>
-          <wp:inline distT="0" distB="0" distL="0" distR="0" wp14:anchorId="51D867C5" wp14:editId="7611C2E9">
+          <wp:inline distT="0" distB="0" distL="0" distR="0" wp14:anchorId="3646C581" wp14:editId="5413C386">
             <wp:extent cx="2181225" cy="2486025"/>
             <wp:effectExtent l="0" t="0" r="0" b="0"/>
             <wp:docPr id="27" name="Pic 27"/>
@@ -28285,7 +28279,7 @@
           <w:noProof/>
         </w:rPr>
         <w:drawing>
-          <wp:inline distT="0" distB="0" distL="0" distR="0" wp14:anchorId="226F5663" wp14:editId="2451E39E">
+          <wp:inline distT="0" distB="0" distL="0" distR="0" wp14:anchorId="1540C778" wp14:editId="71310DA0">
             <wp:extent cx="5972175" cy="2114550"/>
             <wp:effectExtent l="0" t="0" r="0" b="0"/>
             <wp:docPr id="28" name="Pic 28"/>
@@ -28720,7 +28714,7 @@
           <w:noProof/>
         </w:rPr>
         <w:drawing>
-          <wp:inline distT="0" distB="0" distL="0" distR="0" wp14:anchorId="7495DB18" wp14:editId="3403187D">
+          <wp:inline distT="0" distB="0" distL="0" distR="0" wp14:anchorId="01E49476" wp14:editId="3920248C">
             <wp:extent cx="2428875" cy="4991100"/>
             <wp:effectExtent l="0" t="0" r="0" b="0"/>
             <wp:docPr id="29" name="Pic 29"/>
@@ -28760,7 +28754,7 @@
           <w:noProof/>
         </w:rPr>
         <w:drawing>
-          <wp:inline distT="0" distB="0" distL="0" distR="0" wp14:anchorId="75CF351F" wp14:editId="2935CB91">
+          <wp:inline distT="0" distB="0" distL="0" distR="0" wp14:anchorId="2126D2C0" wp14:editId="696FC998">
             <wp:extent cx="2543175" cy="3743325"/>
             <wp:effectExtent l="0" t="0" r="0" b="0"/>
             <wp:docPr id="30" name="Pic 30"/>
@@ -29328,7 +29322,7 @@
           <w:noProof/>
         </w:rPr>
         <w:drawing>
-          <wp:inline distT="0" distB="0" distL="0" distR="0" wp14:anchorId="0FCF4355" wp14:editId="1D56DC90">
+          <wp:inline distT="0" distB="0" distL="0" distR="0" wp14:anchorId="0095AEC1" wp14:editId="095DD01F">
             <wp:extent cx="5972175" cy="5343525"/>
             <wp:effectExtent l="0" t="0" r="0" b="0"/>
             <wp:docPr id="31" name="Pic 31"/>
@@ -29378,7 +29372,7 @@
           <w:noProof/>
         </w:rPr>
         <w:drawing>
-          <wp:inline distT="0" distB="0" distL="0" distR="0" wp14:anchorId="28583B22" wp14:editId="5BE15161">
+          <wp:inline distT="0" distB="0" distL="0" distR="0" wp14:anchorId="6F05FCF7" wp14:editId="53C694EA">
             <wp:extent cx="5972175" cy="1276350"/>
             <wp:effectExtent l="0" t="0" r="0" b="0"/>
             <wp:docPr id="32" name="Pic 32"/>
@@ -31379,7 +31373,7 @@
           <w:noProof/>
         </w:rPr>
         <w:drawing>
-          <wp:inline distT="0" distB="0" distL="0" distR="0" wp14:anchorId="6DFBE1C2" wp14:editId="7310C26A">
+          <wp:inline distT="0" distB="0" distL="0" distR="0" wp14:anchorId="044BBCF0" wp14:editId="689BF430">
             <wp:extent cx="4762500" cy="4467225"/>
             <wp:effectExtent l="0" t="0" r="0" b="0"/>
             <wp:docPr id="33" name="Pic 33"/>
@@ -31429,7 +31423,7 @@
           <w:noProof/>
         </w:rPr>
         <w:drawing>
-          <wp:inline distT="0" distB="0" distL="0" distR="0" wp14:anchorId="64FF4EEC" wp14:editId="31839BA9">
+          <wp:inline distT="0" distB="0" distL="0" distR="0" wp14:anchorId="41F3CDB3" wp14:editId="412713F5">
             <wp:extent cx="2124075" cy="1895475"/>
             <wp:effectExtent l="0" t="0" r="0" b="0"/>
             <wp:docPr id="34" name="Pic 34"/>
@@ -31740,7 +31734,7 @@
           <w:noProof/>
         </w:rPr>
         <w:drawing>
-          <wp:inline distT="0" distB="0" distL="0" distR="0" wp14:anchorId="20F779C3" wp14:editId="5106FFBC">
+          <wp:inline distT="0" distB="0" distL="0" distR="0" wp14:anchorId="1335863B" wp14:editId="076B5250">
             <wp:extent cx="5419725" cy="4848225"/>
             <wp:effectExtent l="0" t="0" r="0" b="0"/>
             <wp:docPr id="35" name="Pic 35"/>
@@ -31791,7 +31785,7 @@
           <w:noProof/>
         </w:rPr>
         <w:drawing>
-          <wp:inline distT="0" distB="0" distL="0" distR="0" wp14:anchorId="148DBD98" wp14:editId="1CAF3215">
+          <wp:inline distT="0" distB="0" distL="0" distR="0" wp14:anchorId="3B41887A" wp14:editId="5C1D79C0">
             <wp:extent cx="2286000" cy="981075"/>
             <wp:effectExtent l="0" t="0" r="0" b="0"/>
             <wp:docPr id="36" name="Pic 36"/>
@@ -31831,7 +31825,7 @@
           <w:noProof/>
         </w:rPr>
         <w:drawing>
-          <wp:inline distT="0" distB="0" distL="0" distR="0" wp14:anchorId="08211C82" wp14:editId="794F68A3">
+          <wp:inline distT="0" distB="0" distL="0" distR="0" wp14:anchorId="71D494E3" wp14:editId="0360B604">
             <wp:extent cx="2733675" cy="914400"/>
             <wp:effectExtent l="0" t="0" r="0" b="0"/>
             <wp:docPr id="37" name="Pic 37"/>
@@ -32024,7 +32018,7 @@
           <w:noProof/>
         </w:rPr>
         <w:drawing>
-          <wp:inline distT="0" distB="0" distL="0" distR="0" wp14:anchorId="766E2501" wp14:editId="7A8E97DD">
+          <wp:inline distT="0" distB="0" distL="0" distR="0" wp14:anchorId="30335A25" wp14:editId="3D161B1A">
             <wp:extent cx="5972175" cy="5276850"/>
             <wp:effectExtent l="0" t="0" r="0" b="0"/>
             <wp:docPr id="38" name="Pic 38"/>
@@ -32074,7 +32068,7 @@
           <w:noProof/>
         </w:rPr>
         <w:drawing>
-          <wp:inline distT="0" distB="0" distL="0" distR="0" wp14:anchorId="4B64E6E8" wp14:editId="78FB223A">
+          <wp:inline distT="0" distB="0" distL="0" distR="0" wp14:anchorId="141A903C" wp14:editId="5A1C14D4">
             <wp:extent cx="5972175" cy="695325"/>
             <wp:effectExtent l="0" t="0" r="0" b="0"/>
             <wp:docPr id="39" name="Pic 39"/>
@@ -32350,7 +32344,7 @@
           <w:noProof/>
         </w:rPr>
         <w:drawing>
-          <wp:inline distT="0" distB="0" distL="0" distR="0" wp14:anchorId="555D0401" wp14:editId="6C6F7ACB">
+          <wp:inline distT="0" distB="0" distL="0" distR="0" wp14:anchorId="0257EA5A" wp14:editId="01C6304D">
             <wp:extent cx="4743450" cy="4200525"/>
             <wp:effectExtent l="0" t="0" r="0" b="0"/>
             <wp:docPr id="40" name="Pic 40"/>
@@ -32492,7 +32486,7 @@
           <w:noProof/>
         </w:rPr>
         <w:drawing>
-          <wp:inline distT="0" distB="0" distL="0" distR="0" wp14:anchorId="0BC6B52F" wp14:editId="6121943A">
+          <wp:inline distT="0" distB="0" distL="0" distR="0" wp14:anchorId="2B37B6E5" wp14:editId="13702D28">
             <wp:extent cx="5248275" cy="4648200"/>
             <wp:effectExtent l="0" t="0" r="0" b="0"/>
             <wp:docPr id="41" name="Pic 41"/>
@@ -32542,7 +32536,7 @@
           <w:noProof/>
         </w:rPr>
         <w:drawing>
-          <wp:inline distT="0" distB="0" distL="0" distR="0" wp14:anchorId="60407233" wp14:editId="2369F568">
+          <wp:inline distT="0" distB="0" distL="0" distR="0" wp14:anchorId="51810BAE" wp14:editId="5EA9FC3C">
             <wp:extent cx="5734050" cy="857250"/>
             <wp:effectExtent l="0" t="0" r="0" b="0"/>
             <wp:docPr id="42" name="Pic 42"/>
@@ -32775,7 +32769,7 @@
           <w:noProof/>
         </w:rPr>
         <w:drawing>
-          <wp:inline distT="0" distB="0" distL="0" distR="0" wp14:anchorId="32F85952" wp14:editId="7C875DA7">
+          <wp:inline distT="0" distB="0" distL="0" distR="0" wp14:anchorId="3A3E6476" wp14:editId="06A0D478">
             <wp:extent cx="5886450" cy="5210175"/>
             <wp:effectExtent l="0" t="0" r="0" b="0"/>
             <wp:docPr id="43" name="Pic 43"/>
@@ -32996,7 +32990,7 @@
           <w:noProof/>
         </w:rPr>
         <w:drawing>
-          <wp:inline distT="0" distB="0" distL="0" distR="0" wp14:anchorId="7020B8B7" wp14:editId="325B37CC">
+          <wp:inline distT="0" distB="0" distL="0" distR="0" wp14:anchorId="6303ABA6" wp14:editId="1EDCF804">
             <wp:extent cx="5229225" cy="4638675"/>
             <wp:effectExtent l="0" t="0" r="0" b="0"/>
             <wp:docPr id="44" name="Pic 44"/>
@@ -33191,7 +33185,7 @@
           <w:noProof/>
         </w:rPr>
         <w:drawing>
-          <wp:inline distT="0" distB="0" distL="0" distR="0" wp14:anchorId="70785590" wp14:editId="537767F4">
+          <wp:inline distT="0" distB="0" distL="0" distR="0" wp14:anchorId="1E237CD5" wp14:editId="5278C6E1">
             <wp:extent cx="4886325" cy="4333875"/>
             <wp:effectExtent l="0" t="0" r="0" b="0"/>
             <wp:docPr id="45" name="Pic 45"/>
@@ -33416,7 +33410,7 @@
           <w:noProof/>
         </w:rPr>
         <w:drawing>
-          <wp:inline distT="0" distB="0" distL="0" distR="0" wp14:anchorId="26DBD22F" wp14:editId="5A1B270B">
+          <wp:inline distT="0" distB="0" distL="0" distR="0" wp14:anchorId="7E7274DC" wp14:editId="07FA14EF">
             <wp:extent cx="5724525" cy="5076825"/>
             <wp:effectExtent l="0" t="0" r="0" b="0"/>
             <wp:docPr id="46" name="Pic 46"/>
@@ -33466,7 +33460,7 @@
           <w:noProof/>
         </w:rPr>
         <w:drawing>
-          <wp:inline distT="0" distB="0" distL="0" distR="0" wp14:anchorId="5EB5C642" wp14:editId="7E83B614">
+          <wp:inline distT="0" distB="0" distL="0" distR="0" wp14:anchorId="2001D5CA" wp14:editId="01736C5F">
             <wp:extent cx="2552700" cy="676275"/>
             <wp:effectExtent l="0" t="0" r="0" b="0"/>
             <wp:docPr id="47" name="Pic 47"/>
@@ -33650,7 +33644,7 @@
           <w:noProof/>
         </w:rPr>
         <w:drawing>
-          <wp:inline distT="0" distB="0" distL="0" distR="0" wp14:anchorId="1DED10E2" wp14:editId="2AAD6C12">
+          <wp:inline distT="0" distB="0" distL="0" distR="0" wp14:anchorId="44111EA6" wp14:editId="5FD1B19A">
             <wp:extent cx="5972175" cy="4505325"/>
             <wp:effectExtent l="0" t="0" r="0" b="0"/>
             <wp:docPr id="48" name="Pic 48"/>
@@ -33700,7 +33694,7 @@
           <w:noProof/>
         </w:rPr>
         <w:drawing>
-          <wp:inline distT="0" distB="0" distL="0" distR="0" wp14:anchorId="5A17AA55" wp14:editId="58EE56C5">
+          <wp:inline distT="0" distB="0" distL="0" distR="0" wp14:anchorId="0A974A73" wp14:editId="690FC7A9">
             <wp:extent cx="5972175" cy="3095625"/>
             <wp:effectExtent l="0" t="0" r="0" b="0"/>
             <wp:docPr id="49" name="Pic 49"/>
@@ -34082,7 +34076,7 @@
           <w:noProof/>
         </w:rPr>
         <w:drawing>
-          <wp:inline distT="0" distB="0" distL="0" distR="0" wp14:anchorId="4A839FE1" wp14:editId="36994C30">
+          <wp:inline distT="0" distB="0" distL="0" distR="0" wp14:anchorId="1D6B8CD7" wp14:editId="4206E3E8">
             <wp:extent cx="5972175" cy="4210050"/>
             <wp:effectExtent l="0" t="0" r="0" b="0"/>
             <wp:docPr id="50" name="Pic 50"/>
@@ -34132,7 +34126,7 @@
           <w:noProof/>
         </w:rPr>
         <w:drawing>
-          <wp:inline distT="0" distB="0" distL="0" distR="0" wp14:anchorId="320C91EC" wp14:editId="2746E553">
+          <wp:inline distT="0" distB="0" distL="0" distR="0" wp14:anchorId="1D61FFEB" wp14:editId="53A39C88">
             <wp:extent cx="5619750" cy="609600"/>
             <wp:effectExtent l="0" t="0" r="0" b="0"/>
             <wp:docPr id="51" name="Pic 51"/>
@@ -35280,9 +35274,9 @@
 <file path=word/numbering.xml><?xml version="1.0" encoding="utf-8"?>
 <w:numbering xmlns:wpc="http://schemas.microsoft.com/office/word/2010/wordprocessingCanvas" xmlns:cx="http://schemas.microsoft.com/office/drawing/2014/chartex" xmlns:cx1="http://schemas.microsoft.com/office/drawing/2015/9/8/chartex" xmlns:cx2="http://schemas.microsoft.com/office/drawing/2015/10/21/chartex" xmlns:cx3="http://schemas.microsoft.com/office/drawing/2016/5/9/chartex" xmlns:cx4="http://schemas.microsoft.com/office/drawing/2016/5/10/chartex" xmlns:cx5="http://schemas.microsoft.com/office/drawing/2016/5/11/chartex" xmlns:cx6="http://schemas.microsoft.com/office/drawing/2016/5/12/chartex" xmlns:cx7="http://schemas.microsoft.com/office/drawing/2016/5/13/chartex" xmlns:cx8="http://schemas.microsoft.com/office/drawing/2016/5/14/chartex" xmlns:mc="http://schemas.openxmlformats.org/markup-compatibility/2006" xmlns:aink="http://schemas.microsoft.com/office/drawing/2016/ink" xmlns:am3d="http://schemas.microsoft.com/office/drawing/2017/model3d" xmlns:o="urn:schemas-microsoft-com:office:office" xmlns:oel="http://schemas.microsoft.com/office/2019/extlst" xmlns:r="http://schemas.openxmlformats.org/officeDocument/2006/relationships" xmlns:m="http://schemas.openxmlformats.org/officeDocument/2006/math" xmlns:v="urn:schemas-microsoft-com:vml" xmlns:wp14="http://schemas.microsoft.com/office/word/2010/wordprocessingDrawing" xmlns:wp="http://schemas.openxmlformats.org/drawingml/2006/wordprocessingDrawing" xmlns:w10="urn:schemas-microsoft-com:office:word" xmlns:w="http://schemas.openxmlformats.org/wordprocessingml/2006/main" xmlns:w14="http://schemas.microsoft.com/office/word/2010/wordml" xmlns:w15="http://schemas.microsoft.com/office/word/2012/wordml" xmlns:w16cex="http://schemas.microsoft.com/office/word/2018/wordml/cex" xmlns:w16cid="http://schemas.microsoft.com/office/word/2016/wordml/cid" xmlns:w16="http://schemas.microsoft.com/office/word/2018/wordml" xmlns:w16du="http://schemas.microsoft.com/office/word/2023/wordml/word16du" xmlns:w16sdtdh="http://schemas.microsoft.com/office/word/2020/wordml/sdtdatahash" xmlns:w16sdtfl="http://schemas.microsoft.com/office/word/2024/wordml/sdtformatlock" xmlns:w16se="http://schemas.microsoft.com/office/word/2015/wordml/symex" xmlns:wpg="http://schemas.microsoft.com/office/word/2010/wordprocessingGroup" xmlns:wpi="http://schemas.microsoft.com/office/word/2010/wordprocessingInk" xmlns:wne="http://schemas.microsoft.com/office/word/2006/wordml" xmlns:wps="http://schemas.microsoft.com/office/word/2010/wordprocessingShape" mc:Ignorable="w14 w15 w16se w16cid w16 w16cex w16sdtdh w16sdtfl w16du wp14">
   <w:abstractNum w:abstractNumId="0" w15:restartNumberingAfterBreak="0">
-    <w:nsid w:val="107D2C8A"/>
+    <w:nsid w:val="0A493DDA"/>
     <w:multiLevelType w:val="multilevel"/>
-    <w:tmpl w:val="BFB4FD10"/>
+    <w:tmpl w:val="1F544F5A"/>
     <w:lvl w:ilvl="0">
       <w:numFmt w:val="bullet"/>
       <w:lvlText w:val="·"/>
@@ -35438,9 +35432,9 @@
     </w:lvl>
   </w:abstractNum>
   <w:abstractNum w:abstractNumId="1" w15:restartNumberingAfterBreak="0">
-    <w:nsid w:val="17664D3E"/>
+    <w:nsid w:val="2B797908"/>
     <w:multiLevelType w:val="multilevel"/>
-    <w:tmpl w:val="8D54577C"/>
+    <w:tmpl w:val="8AE4C364"/>
     <w:lvl w:ilvl="0">
       <w:numFmt w:val="bullet"/>
       <w:lvlText w:val="·"/>
@@ -35596,9 +35590,325 @@
     </w:lvl>
   </w:abstractNum>
   <w:abstractNum w:abstractNumId="2" w15:restartNumberingAfterBreak="0">
-    <w:nsid w:val="20CF560D"/>
+    <w:nsid w:val="39FE754E"/>
     <w:multiLevelType w:val="multilevel"/>
-    <w:tmpl w:val="D5968972"/>
+    <w:tmpl w:val="F0D24C94"/>
+    <w:lvl w:ilvl="0">
+      <w:numFmt w:val="bullet"/>
+      <w:lvlText w:val="·"/>
+      <w:lvlJc w:val="left"/>
+      <w:pPr>
+        <w:ind w:left="360" w:hanging="360"/>
+      </w:pPr>
+      <w:rPr>
+        <w:rFonts w:ascii="Symbol" w:eastAsia="Symbol" w:hAnsi="Symbol" w:cs="Symbol"/>
+        <w:b w:val="0"/>
+        <w:i w:val="0"/>
+        <w:strike w:val="0"/>
+        <w:color w:val="auto"/>
+        <w:sz w:val="24"/>
+        <w:u w:val="none"/>
+      </w:rPr>
+    </w:lvl>
+    <w:lvl w:ilvl="1">
+      <w:numFmt w:val="bullet"/>
+      <w:lvlText w:val="o"/>
+      <w:lvlJc w:val="left"/>
+      <w:pPr>
+        <w:ind w:left="1080" w:hanging="360"/>
+      </w:pPr>
+      <w:rPr>
+        <w:rFonts w:ascii="Courier New" w:eastAsia="Courier New" w:hAnsi="Courier New" w:cs="Courier New"/>
+        <w:b w:val="0"/>
+        <w:i w:val="0"/>
+        <w:strike w:val="0"/>
+        <w:color w:val="auto"/>
+        <w:sz w:val="24"/>
+        <w:u w:val="none"/>
+      </w:rPr>
+    </w:lvl>
+    <w:lvl w:ilvl="2">
+      <w:numFmt w:val="bullet"/>
+      <w:lvlText w:val="§"/>
+      <w:lvlJc w:val="left"/>
+      <w:pPr>
+        <w:ind w:left="1800" w:hanging="360"/>
+      </w:pPr>
+      <w:rPr>
+        <w:rFonts w:ascii="Wingdings" w:eastAsia="Wingdings" w:hAnsi="Wingdings" w:cs="Wingdings"/>
+        <w:b w:val="0"/>
+        <w:i w:val="0"/>
+        <w:strike w:val="0"/>
+        <w:color w:val="auto"/>
+        <w:sz w:val="24"/>
+        <w:u w:val="none"/>
+      </w:rPr>
+    </w:lvl>
+    <w:lvl w:ilvl="3">
+      <w:numFmt w:val="bullet"/>
+      <w:lvlText w:val="·"/>
+      <w:lvlJc w:val="left"/>
+      <w:pPr>
+        <w:ind w:left="2520" w:hanging="360"/>
+      </w:pPr>
+      <w:rPr>
+        <w:rFonts w:ascii="Symbol" w:eastAsia="Symbol" w:hAnsi="Symbol" w:cs="Symbol"/>
+        <w:b w:val="0"/>
+        <w:i w:val="0"/>
+        <w:strike w:val="0"/>
+        <w:color w:val="auto"/>
+        <w:sz w:val="24"/>
+        <w:u w:val="none"/>
+      </w:rPr>
+    </w:lvl>
+    <w:lvl w:ilvl="4">
+      <w:numFmt w:val="bullet"/>
+      <w:lvlText w:val="o"/>
+      <w:lvlJc w:val="left"/>
+      <w:pPr>
+        <w:ind w:left="3240" w:hanging="360"/>
+      </w:pPr>
+      <w:rPr>
+        <w:rFonts w:ascii="Courier New" w:eastAsia="Courier New" w:hAnsi="Courier New" w:cs="Courier New"/>
+        <w:b w:val="0"/>
+        <w:i w:val="0"/>
+        <w:strike w:val="0"/>
+        <w:color w:val="auto"/>
+        <w:sz w:val="24"/>
+        <w:u w:val="none"/>
+      </w:rPr>
+    </w:lvl>
+    <w:lvl w:ilvl="5">
+      <w:numFmt w:val="bullet"/>
+      <w:lvlText w:val="§"/>
+      <w:lvlJc w:val="left"/>
+      <w:pPr>
+        <w:ind w:left="3960" w:hanging="360"/>
+      </w:pPr>
+      <w:rPr>
+        <w:rFonts w:ascii="Wingdings" w:eastAsia="Wingdings" w:hAnsi="Wingdings" w:cs="Wingdings"/>
+        <w:b w:val="0"/>
+        <w:i w:val="0"/>
+        <w:strike w:val="0"/>
+        <w:color w:val="auto"/>
+        <w:sz w:val="24"/>
+        <w:u w:val="none"/>
+      </w:rPr>
+    </w:lvl>
+    <w:lvl w:ilvl="6">
+      <w:numFmt w:val="bullet"/>
+      <w:lvlText w:val="·"/>
+      <w:lvlJc w:val="left"/>
+      <w:pPr>
+        <w:ind w:left="4680" w:hanging="360"/>
+      </w:pPr>
+      <w:rPr>
+        <w:rFonts w:ascii="Symbol" w:eastAsia="Symbol" w:hAnsi="Symbol" w:cs="Symbol"/>
+        <w:b w:val="0"/>
+        <w:i w:val="0"/>
+        <w:strike w:val="0"/>
+        <w:color w:val="auto"/>
+        <w:sz w:val="24"/>
+        <w:u w:val="none"/>
+      </w:rPr>
+    </w:lvl>
+    <w:lvl w:ilvl="7">
+      <w:numFmt w:val="bullet"/>
+      <w:lvlText w:val="o"/>
+      <w:lvlJc w:val="left"/>
+      <w:pPr>
+        <w:ind w:left="5400" w:hanging="360"/>
+      </w:pPr>
+      <w:rPr>
+        <w:rFonts w:ascii="Courier New" w:eastAsia="Courier New" w:hAnsi="Courier New" w:cs="Courier New"/>
+        <w:b w:val="0"/>
+        <w:i w:val="0"/>
+        <w:strike w:val="0"/>
+        <w:color w:val="auto"/>
+        <w:sz w:val="24"/>
+        <w:u w:val="none"/>
+      </w:rPr>
+    </w:lvl>
+    <w:lvl w:ilvl="8">
+      <w:numFmt w:val="bullet"/>
+      <w:lvlText w:val="§"/>
+      <w:lvlJc w:val="left"/>
+      <w:pPr>
+        <w:ind w:left="6120" w:hanging="360"/>
+      </w:pPr>
+      <w:rPr>
+        <w:rFonts w:ascii="Wingdings" w:eastAsia="Wingdings" w:hAnsi="Wingdings" w:cs="Wingdings"/>
+        <w:b w:val="0"/>
+        <w:i w:val="0"/>
+        <w:strike w:val="0"/>
+        <w:color w:val="auto"/>
+        <w:sz w:val="24"/>
+        <w:u w:val="none"/>
+      </w:rPr>
+    </w:lvl>
+  </w:abstractNum>
+  <w:abstractNum w:abstractNumId="3" w15:restartNumberingAfterBreak="0">
+    <w:nsid w:val="45603F04"/>
+    <w:multiLevelType w:val="multilevel"/>
+    <w:tmpl w:val="618CB0E6"/>
+    <w:lvl w:ilvl="0">
+      <w:numFmt w:val="bullet"/>
+      <w:lvlText w:val="·"/>
+      <w:lvlJc w:val="left"/>
+      <w:pPr>
+        <w:ind w:left="360" w:hanging="360"/>
+      </w:pPr>
+      <w:rPr>
+        <w:rFonts w:ascii="Symbol" w:eastAsia="Symbol" w:hAnsi="Symbol" w:cs="Symbol"/>
+        <w:b w:val="0"/>
+        <w:i w:val="0"/>
+        <w:strike w:val="0"/>
+        <w:color w:val="auto"/>
+        <w:sz w:val="24"/>
+        <w:u w:val="none"/>
+      </w:rPr>
+    </w:lvl>
+    <w:lvl w:ilvl="1">
+      <w:numFmt w:val="bullet"/>
+      <w:lvlText w:val="o"/>
+      <w:lvlJc w:val="left"/>
+      <w:pPr>
+        <w:ind w:left="1080" w:hanging="360"/>
+      </w:pPr>
+      <w:rPr>
+        <w:rFonts w:ascii="Courier New" w:eastAsia="Courier New" w:hAnsi="Courier New" w:cs="Courier New"/>
+        <w:b w:val="0"/>
+        <w:i w:val="0"/>
+        <w:strike w:val="0"/>
+        <w:color w:val="auto"/>
+        <w:sz w:val="24"/>
+        <w:u w:val="none"/>
+      </w:rPr>
+    </w:lvl>
+    <w:lvl w:ilvl="2">
+      <w:numFmt w:val="bullet"/>
+      <w:lvlText w:val="§"/>
+      <w:lvlJc w:val="left"/>
+      <w:pPr>
+        <w:ind w:left="1800" w:hanging="360"/>
+      </w:pPr>
+      <w:rPr>
+        <w:rFonts w:ascii="Wingdings" w:eastAsia="Wingdings" w:hAnsi="Wingdings" w:cs="Wingdings"/>
+        <w:b w:val="0"/>
+        <w:i w:val="0"/>
+        <w:strike w:val="0"/>
+        <w:color w:val="auto"/>
+        <w:sz w:val="24"/>
+        <w:u w:val="none"/>
+      </w:rPr>
+    </w:lvl>
+    <w:lvl w:ilvl="3">
+      <w:numFmt w:val="bullet"/>
+      <w:lvlText w:val="·"/>
+      <w:lvlJc w:val="left"/>
+      <w:pPr>
+        <w:ind w:left="2520" w:hanging="360"/>
+      </w:pPr>
+      <w:rPr>
+        <w:rFonts w:ascii="Symbol" w:eastAsia="Symbol" w:hAnsi="Symbol" w:cs="Symbol"/>
+        <w:b w:val="0"/>
+        <w:i w:val="0"/>
+        <w:strike w:val="0"/>
+        <w:color w:val="auto"/>
+        <w:sz w:val="24"/>
+        <w:u w:val="none"/>
+      </w:rPr>
+    </w:lvl>
+    <w:lvl w:ilvl="4">
+      <w:numFmt w:val="bullet"/>
+      <w:lvlText w:val="o"/>
+      <w:lvlJc w:val="left"/>
+      <w:pPr>
+        <w:ind w:left="3240" w:hanging="360"/>
+      </w:pPr>
+      <w:rPr>
+        <w:rFonts w:ascii="Courier New" w:eastAsia="Courier New" w:hAnsi="Courier New" w:cs="Courier New"/>
+        <w:b w:val="0"/>
+        <w:i w:val="0"/>
+        <w:strike w:val="0"/>
+        <w:color w:val="auto"/>
+        <w:sz w:val="24"/>
+        <w:u w:val="none"/>
+      </w:rPr>
+    </w:lvl>
+    <w:lvl w:ilvl="5">
+      <w:numFmt w:val="bullet"/>
+      <w:lvlText w:val="§"/>
+      <w:lvlJc w:val="left"/>
+      <w:pPr>
+        <w:ind w:left="3960" w:hanging="360"/>
+      </w:pPr>
+      <w:rPr>
+        <w:rFonts w:ascii="Wingdings" w:eastAsia="Wingdings" w:hAnsi="Wingdings" w:cs="Wingdings"/>
+        <w:b w:val="0"/>
+        <w:i w:val="0"/>
+        <w:strike w:val="0"/>
+        <w:color w:val="auto"/>
+        <w:sz w:val="24"/>
+        <w:u w:val="none"/>
+      </w:rPr>
+    </w:lvl>
+    <w:lvl w:ilvl="6">
+      <w:numFmt w:val="bullet"/>
+      <w:lvlText w:val="·"/>
+      <w:lvlJc w:val="left"/>
+      <w:pPr>
+        <w:ind w:left="4680" w:hanging="360"/>
+      </w:pPr>
+      <w:rPr>
+        <w:rFonts w:ascii="Symbol" w:eastAsia="Symbol" w:hAnsi="Symbol" w:cs="Symbol"/>
+        <w:b w:val="0"/>
+        <w:i w:val="0"/>
+        <w:strike w:val="0"/>
+        <w:color w:val="auto"/>
+        <w:sz w:val="24"/>
+        <w:u w:val="none"/>
+      </w:rPr>
+    </w:lvl>
+    <w:lvl w:ilvl="7">
+      <w:numFmt w:val="bullet"/>
+      <w:lvlText w:val="o"/>
+      <w:lvlJc w:val="left"/>
+      <w:pPr>
+        <w:ind w:left="5400" w:hanging="360"/>
+      </w:pPr>
+      <w:rPr>
+        <w:rFonts w:ascii="Courier New" w:eastAsia="Courier New" w:hAnsi="Courier New" w:cs="Courier New"/>
+        <w:b w:val="0"/>
+        <w:i w:val="0"/>
+        <w:strike w:val="0"/>
+        <w:color w:val="auto"/>
+        <w:sz w:val="24"/>
+        <w:u w:val="none"/>
+      </w:rPr>
+    </w:lvl>
+    <w:lvl w:ilvl="8">
+      <w:numFmt w:val="bullet"/>
+      <w:lvlText w:val="§"/>
+      <w:lvlJc w:val="left"/>
+      <w:pPr>
+        <w:ind w:left="6120" w:hanging="360"/>
+      </w:pPr>
+      <w:rPr>
+        <w:rFonts w:ascii="Wingdings" w:eastAsia="Wingdings" w:hAnsi="Wingdings" w:cs="Wingdings"/>
+        <w:b w:val="0"/>
+        <w:i w:val="0"/>
+        <w:strike w:val="0"/>
+        <w:color w:val="auto"/>
+        <w:sz w:val="24"/>
+        <w:u w:val="none"/>
+      </w:rPr>
+    </w:lvl>
+  </w:abstractNum>
+  <w:abstractNum w:abstractNumId="4" w15:restartNumberingAfterBreak="0">
+    <w:nsid w:val="52DD21E6"/>
+    <w:multiLevelType w:val="multilevel"/>
+    <w:tmpl w:val="48B82042"/>
     <w:lvl w:ilvl="0">
       <w:start w:val="1"/>
       <w:numFmt w:val="decimal"/>
@@ -35762,10 +36072,10 @@
       </w:rPr>
     </w:lvl>
   </w:abstractNum>
-  <w:abstractNum w:abstractNumId="3" w15:restartNumberingAfterBreak="0">
-    <w:nsid w:val="45F166A1"/>
+  <w:abstractNum w:abstractNumId="5" w15:restartNumberingAfterBreak="0">
+    <w:nsid w:val="6FCC2BE5"/>
     <w:multiLevelType w:val="multilevel"/>
-    <w:tmpl w:val="1248B102"/>
+    <w:tmpl w:val="53EC1034"/>
     <w:lvl w:ilvl="0">
       <w:numFmt w:val="bullet"/>
       <w:lvlText w:val="·"/>
@@ -35920,339 +36230,23 @@
       </w:rPr>
     </w:lvl>
   </w:abstractNum>
-  <w:abstractNum w:abstractNumId="4" w15:restartNumberingAfterBreak="0">
-    <w:nsid w:val="56B06496"/>
-    <w:multiLevelType w:val="multilevel"/>
-    <w:tmpl w:val="310CEF52"/>
-    <w:lvl w:ilvl="0">
-      <w:numFmt w:val="bullet"/>
-      <w:lvlText w:val="·"/>
-      <w:lvlJc w:val="left"/>
-      <w:pPr>
-        <w:ind w:left="360" w:hanging="360"/>
-      </w:pPr>
-      <w:rPr>
-        <w:rFonts w:ascii="Symbol" w:eastAsia="Symbol" w:hAnsi="Symbol" w:cs="Symbol"/>
-        <w:b w:val="0"/>
-        <w:i w:val="0"/>
-        <w:strike w:val="0"/>
-        <w:color w:val="auto"/>
-        <w:sz w:val="24"/>
-        <w:u w:val="none"/>
-      </w:rPr>
-    </w:lvl>
-    <w:lvl w:ilvl="1">
-      <w:numFmt w:val="bullet"/>
-      <w:lvlText w:val="o"/>
-      <w:lvlJc w:val="left"/>
-      <w:pPr>
-        <w:ind w:left="1080" w:hanging="360"/>
-      </w:pPr>
-      <w:rPr>
-        <w:rFonts w:ascii="Courier New" w:eastAsia="Courier New" w:hAnsi="Courier New" w:cs="Courier New"/>
-        <w:b w:val="0"/>
-        <w:i w:val="0"/>
-        <w:strike w:val="0"/>
-        <w:color w:val="auto"/>
-        <w:sz w:val="24"/>
-        <w:u w:val="none"/>
-      </w:rPr>
-    </w:lvl>
-    <w:lvl w:ilvl="2">
-      <w:numFmt w:val="bullet"/>
-      <w:lvlText w:val="§"/>
-      <w:lvlJc w:val="left"/>
-      <w:pPr>
-        <w:ind w:left="1800" w:hanging="360"/>
-      </w:pPr>
-      <w:rPr>
-        <w:rFonts w:ascii="Wingdings" w:eastAsia="Wingdings" w:hAnsi="Wingdings" w:cs="Wingdings"/>
-        <w:b w:val="0"/>
-        <w:i w:val="0"/>
-        <w:strike w:val="0"/>
-        <w:color w:val="auto"/>
-        <w:sz w:val="24"/>
-        <w:u w:val="none"/>
-      </w:rPr>
-    </w:lvl>
-    <w:lvl w:ilvl="3">
-      <w:numFmt w:val="bullet"/>
-      <w:lvlText w:val="·"/>
-      <w:lvlJc w:val="left"/>
-      <w:pPr>
-        <w:ind w:left="2520" w:hanging="360"/>
-      </w:pPr>
-      <w:rPr>
-        <w:rFonts w:ascii="Symbol" w:eastAsia="Symbol" w:hAnsi="Symbol" w:cs="Symbol"/>
-        <w:b w:val="0"/>
-        <w:i w:val="0"/>
-        <w:strike w:val="0"/>
-        <w:color w:val="auto"/>
-        <w:sz w:val="24"/>
-        <w:u w:val="none"/>
-      </w:rPr>
-    </w:lvl>
-    <w:lvl w:ilvl="4">
-      <w:numFmt w:val="bullet"/>
-      <w:lvlText w:val="o"/>
-      <w:lvlJc w:val="left"/>
-      <w:pPr>
-        <w:ind w:left="3240" w:hanging="360"/>
-      </w:pPr>
-      <w:rPr>
-        <w:rFonts w:ascii="Courier New" w:eastAsia="Courier New" w:hAnsi="Courier New" w:cs="Courier New"/>
-        <w:b w:val="0"/>
-        <w:i w:val="0"/>
-        <w:strike w:val="0"/>
-        <w:color w:val="auto"/>
-        <w:sz w:val="24"/>
-        <w:u w:val="none"/>
-      </w:rPr>
-    </w:lvl>
-    <w:lvl w:ilvl="5">
-      <w:numFmt w:val="bullet"/>
-      <w:lvlText w:val="§"/>
-      <w:lvlJc w:val="left"/>
-      <w:pPr>
-        <w:ind w:left="3960" w:hanging="360"/>
-      </w:pPr>
-      <w:rPr>
-        <w:rFonts w:ascii="Wingdings" w:eastAsia="Wingdings" w:hAnsi="Wingdings" w:cs="Wingdings"/>
-        <w:b w:val="0"/>
-        <w:i w:val="0"/>
-        <w:strike w:val="0"/>
-        <w:color w:val="auto"/>
-        <w:sz w:val="24"/>
-        <w:u w:val="none"/>
-      </w:rPr>
-    </w:lvl>
-    <w:lvl w:ilvl="6">
-      <w:numFmt w:val="bullet"/>
-      <w:lvlText w:val="·"/>
-      <w:lvlJc w:val="left"/>
-      <w:pPr>
-        <w:ind w:left="4680" w:hanging="360"/>
-      </w:pPr>
-      <w:rPr>
-        <w:rFonts w:ascii="Symbol" w:eastAsia="Symbol" w:hAnsi="Symbol" w:cs="Symbol"/>
-        <w:b w:val="0"/>
-        <w:i w:val="0"/>
-        <w:strike w:val="0"/>
-        <w:color w:val="auto"/>
-        <w:sz w:val="24"/>
-        <w:u w:val="none"/>
-      </w:rPr>
-    </w:lvl>
-    <w:lvl w:ilvl="7">
-      <w:numFmt w:val="bullet"/>
-      <w:lvlText w:val="o"/>
-      <w:lvlJc w:val="left"/>
-      <w:pPr>
-        <w:ind w:left="5400" w:hanging="360"/>
-      </w:pPr>
-      <w:rPr>
-        <w:rFonts w:ascii="Courier New" w:eastAsia="Courier New" w:hAnsi="Courier New" w:cs="Courier New"/>
-        <w:b w:val="0"/>
-        <w:i w:val="0"/>
-        <w:strike w:val="0"/>
-        <w:color w:val="auto"/>
-        <w:sz w:val="24"/>
-        <w:u w:val="none"/>
-      </w:rPr>
-    </w:lvl>
-    <w:lvl w:ilvl="8">
-      <w:numFmt w:val="bullet"/>
-      <w:lvlText w:val="§"/>
-      <w:lvlJc w:val="left"/>
-      <w:pPr>
-        <w:ind w:left="6120" w:hanging="360"/>
-      </w:pPr>
-      <w:rPr>
-        <w:rFonts w:ascii="Wingdings" w:eastAsia="Wingdings" w:hAnsi="Wingdings" w:cs="Wingdings"/>
-        <w:b w:val="0"/>
-        <w:i w:val="0"/>
-        <w:strike w:val="0"/>
-        <w:color w:val="auto"/>
-        <w:sz w:val="24"/>
-        <w:u w:val="none"/>
-      </w:rPr>
-    </w:lvl>
-  </w:abstractNum>
-  <w:abstractNum w:abstractNumId="5" w15:restartNumberingAfterBreak="0">
-    <w:nsid w:val="725D2980"/>
-    <w:multiLevelType w:val="multilevel"/>
-    <w:tmpl w:val="A10AACC2"/>
-    <w:lvl w:ilvl="0">
-      <w:numFmt w:val="bullet"/>
-      <w:lvlText w:val="·"/>
-      <w:lvlJc w:val="left"/>
-      <w:pPr>
-        <w:ind w:left="360" w:hanging="360"/>
-      </w:pPr>
-      <w:rPr>
-        <w:rFonts w:ascii="Symbol" w:eastAsia="Symbol" w:hAnsi="Symbol" w:cs="Symbol"/>
-        <w:b w:val="0"/>
-        <w:i w:val="0"/>
-        <w:strike w:val="0"/>
-        <w:color w:val="auto"/>
-        <w:sz w:val="24"/>
-        <w:u w:val="none"/>
-      </w:rPr>
-    </w:lvl>
-    <w:lvl w:ilvl="1">
-      <w:numFmt w:val="bullet"/>
-      <w:lvlText w:val="o"/>
-      <w:lvlJc w:val="left"/>
-      <w:pPr>
-        <w:ind w:left="1080" w:hanging="360"/>
-      </w:pPr>
-      <w:rPr>
-        <w:rFonts w:ascii="Courier New" w:eastAsia="Courier New" w:hAnsi="Courier New" w:cs="Courier New"/>
-        <w:b w:val="0"/>
-        <w:i w:val="0"/>
-        <w:strike w:val="0"/>
-        <w:color w:val="auto"/>
-        <w:sz w:val="24"/>
-        <w:u w:val="none"/>
-      </w:rPr>
-    </w:lvl>
-    <w:lvl w:ilvl="2">
-      <w:numFmt w:val="bullet"/>
-      <w:lvlText w:val="§"/>
-      <w:lvlJc w:val="left"/>
-      <w:pPr>
-        <w:ind w:left="1800" w:hanging="360"/>
-      </w:pPr>
-      <w:rPr>
-        <w:rFonts w:ascii="Wingdings" w:eastAsia="Wingdings" w:hAnsi="Wingdings" w:cs="Wingdings"/>
-        <w:b w:val="0"/>
-        <w:i w:val="0"/>
-        <w:strike w:val="0"/>
-        <w:color w:val="auto"/>
-        <w:sz w:val="24"/>
-        <w:u w:val="none"/>
-      </w:rPr>
-    </w:lvl>
-    <w:lvl w:ilvl="3">
-      <w:numFmt w:val="bullet"/>
-      <w:lvlText w:val="·"/>
-      <w:lvlJc w:val="left"/>
-      <w:pPr>
-        <w:ind w:left="2520" w:hanging="360"/>
-      </w:pPr>
-      <w:rPr>
-        <w:rFonts w:ascii="Symbol" w:eastAsia="Symbol" w:hAnsi="Symbol" w:cs="Symbol"/>
-        <w:b w:val="0"/>
-        <w:i w:val="0"/>
-        <w:strike w:val="0"/>
-        <w:color w:val="auto"/>
-        <w:sz w:val="24"/>
-        <w:u w:val="none"/>
-      </w:rPr>
-    </w:lvl>
-    <w:lvl w:ilvl="4">
-      <w:numFmt w:val="bullet"/>
-      <w:lvlText w:val="o"/>
-      <w:lvlJc w:val="left"/>
-      <w:pPr>
-        <w:ind w:left="3240" w:hanging="360"/>
-      </w:pPr>
-      <w:rPr>
-        <w:rFonts w:ascii="Courier New" w:eastAsia="Courier New" w:hAnsi="Courier New" w:cs="Courier New"/>
-        <w:b w:val="0"/>
-        <w:i w:val="0"/>
-        <w:strike w:val="0"/>
-        <w:color w:val="auto"/>
-        <w:sz w:val="24"/>
-        <w:u w:val="none"/>
-      </w:rPr>
-    </w:lvl>
-    <w:lvl w:ilvl="5">
-      <w:numFmt w:val="bullet"/>
-      <w:lvlText w:val="§"/>
-      <w:lvlJc w:val="left"/>
-      <w:pPr>
-        <w:ind w:left="3960" w:hanging="360"/>
-      </w:pPr>
-      <w:rPr>
-        <w:rFonts w:ascii="Wingdings" w:eastAsia="Wingdings" w:hAnsi="Wingdings" w:cs="Wingdings"/>
-        <w:b w:val="0"/>
-        <w:i w:val="0"/>
-        <w:strike w:val="0"/>
-        <w:color w:val="auto"/>
-        <w:sz w:val="24"/>
-        <w:u w:val="none"/>
-      </w:rPr>
-    </w:lvl>
-    <w:lvl w:ilvl="6">
-      <w:numFmt w:val="bullet"/>
-      <w:lvlText w:val="·"/>
-      <w:lvlJc w:val="left"/>
-      <w:pPr>
-        <w:ind w:left="4680" w:hanging="360"/>
-      </w:pPr>
-      <w:rPr>
-        <w:rFonts w:ascii="Symbol" w:eastAsia="Symbol" w:hAnsi="Symbol" w:cs="Symbol"/>
-        <w:b w:val="0"/>
-        <w:i w:val="0"/>
-        <w:strike w:val="0"/>
-        <w:color w:val="auto"/>
-        <w:sz w:val="24"/>
-        <w:u w:val="none"/>
-      </w:rPr>
-    </w:lvl>
-    <w:lvl w:ilvl="7">
-      <w:numFmt w:val="bullet"/>
-      <w:lvlText w:val="o"/>
-      <w:lvlJc w:val="left"/>
-      <w:pPr>
-        <w:ind w:left="5400" w:hanging="360"/>
-      </w:pPr>
-      <w:rPr>
-        <w:rFonts w:ascii="Courier New" w:eastAsia="Courier New" w:hAnsi="Courier New" w:cs="Courier New"/>
-        <w:b w:val="0"/>
-        <w:i w:val="0"/>
-        <w:strike w:val="0"/>
-        <w:color w:val="auto"/>
-        <w:sz w:val="24"/>
-        <w:u w:val="none"/>
-      </w:rPr>
-    </w:lvl>
-    <w:lvl w:ilvl="8">
-      <w:numFmt w:val="bullet"/>
-      <w:lvlText w:val="§"/>
-      <w:lvlJc w:val="left"/>
-      <w:pPr>
-        <w:ind w:left="6120" w:hanging="360"/>
-      </w:pPr>
-      <w:rPr>
-        <w:rFonts w:ascii="Wingdings" w:eastAsia="Wingdings" w:hAnsi="Wingdings" w:cs="Wingdings"/>
-        <w:b w:val="0"/>
-        <w:i w:val="0"/>
-        <w:strike w:val="0"/>
-        <w:color w:val="auto"/>
-        <w:sz w:val="24"/>
-        <w:u w:val="none"/>
-      </w:rPr>
-    </w:lvl>
-  </w:abstractNum>
-  <w:num w:numId="1" w16cid:durableId="1003319106">
+  <w:num w:numId="1" w16cid:durableId="822356232">
     <w:abstractNumId w:val="1"/>
   </w:num>
-  <w:num w:numId="2" w16cid:durableId="1669016869">
-    <w:abstractNumId w:val="0"/>
+  <w:num w:numId="2" w16cid:durableId="421266224">
+    <w:abstractNumId w:val="3"/>
   </w:num>
-  <w:num w:numId="3" w16cid:durableId="618413698">
+  <w:num w:numId="3" w16cid:durableId="1835489392">
+    <w:abstractNumId w:val="4"/>
+  </w:num>
+  <w:num w:numId="4" w16cid:durableId="140008237">
+    <w:abstractNumId w:val="5"/>
+  </w:num>
+  <w:num w:numId="5" w16cid:durableId="755705808">
     <w:abstractNumId w:val="2"/>
   </w:num>
-  <w:num w:numId="4" w16cid:durableId="1425682431">
-    <w:abstractNumId w:val="5"/>
-  </w:num>
-  <w:num w:numId="5" w16cid:durableId="908419204">
-    <w:abstractNumId w:val="3"/>
-  </w:num>
-  <w:num w:numId="6" w16cid:durableId="1412434508">
-    <w:abstractNumId w:val="4"/>
+  <w:num w:numId="6" w16cid:durableId="1831363462">
+    <w:abstractNumId w:val="0"/>
   </w:num>
 </w:numbering>
 </file>

</xml_diff>